<commit_message>
envio da fase 1
</commit_message>
<xml_diff>
--- a/documentacao/2_lista_casos_uso.docx
+++ b/documentacao/2_lista_casos_uso.docx
@@ -215,22 +215,6 @@
           <w:szCs w:val="24"/>
         </w:rPr>
       </w:pPr>
-    </w:p>
-    <w:p>
-      <w:pPr>
-        <w:pStyle w:val="PargrafodaLista"/>
-        <w:numPr>
-          <w:ilvl w:val="0"/>
-          <w:numId w:val="1"/>
-        </w:numPr>
-        <w:spacing w:after="0"/>
-        <w:jc w:val="both"/>
-        <w:rPr>
-          <w:rFonts w:ascii="Arial" w:hAnsi="Arial" w:cs="Arial"/>
-          <w:sz w:val="24"/>
-          <w:szCs w:val="24"/>
-        </w:rPr>
-      </w:pPr>
       <w:r>
         <w:rPr>
           <w:rFonts w:ascii="Arial" w:hAnsi="Arial" w:cs="Arial"/>
@@ -566,78 +550,6 @@
           <w:szCs w:val="24"/>
         </w:rPr>
         <w:t>Cadastrar matéria pendente nunca feita;</w:t>
-      </w:r>
-    </w:p>
-    <w:p>
-      <w:pPr>
-        <w:pStyle w:val="PargrafodaLista"/>
-        <w:numPr>
-          <w:ilvl w:val="0"/>
-          <w:numId w:val="1"/>
-        </w:numPr>
-        <w:spacing w:after="0"/>
-        <w:jc w:val="both"/>
-        <w:rPr>
-          <w:rFonts w:ascii="Arial" w:hAnsi="Arial" w:cs="Arial"/>
-          <w:sz w:val="24"/>
-          <w:szCs w:val="24"/>
-        </w:rPr>
-      </w:pPr>
-      <w:r>
-        <w:rPr>
-          <w:rFonts w:ascii="Arial" w:hAnsi="Arial" w:cs="Arial"/>
-          <w:sz w:val="24"/>
-          <w:szCs w:val="24"/>
-        </w:rPr>
-        <w:t>Convidar colega;</w:t>
-      </w:r>
-    </w:p>
-    <w:p>
-      <w:pPr>
-        <w:pStyle w:val="PargrafodaLista"/>
-        <w:numPr>
-          <w:ilvl w:val="0"/>
-          <w:numId w:val="1"/>
-        </w:numPr>
-        <w:spacing w:after="0"/>
-        <w:jc w:val="both"/>
-        <w:rPr>
-          <w:rFonts w:ascii="Arial" w:hAnsi="Arial" w:cs="Arial"/>
-          <w:sz w:val="24"/>
-          <w:szCs w:val="24"/>
-        </w:rPr>
-      </w:pPr>
-      <w:r>
-        <w:rPr>
-          <w:rFonts w:ascii="Arial" w:hAnsi="Arial" w:cs="Arial"/>
-          <w:sz w:val="24"/>
-          <w:szCs w:val="24"/>
-        </w:rPr>
-        <w:t>Iniciar chat;</w:t>
-      </w:r>
-    </w:p>
-    <w:p>
-      <w:pPr>
-        <w:pStyle w:val="PargrafodaLista"/>
-        <w:numPr>
-          <w:ilvl w:val="0"/>
-          <w:numId w:val="1"/>
-        </w:numPr>
-        <w:spacing w:after="0"/>
-        <w:jc w:val="both"/>
-        <w:rPr>
-          <w:rFonts w:ascii="Arial" w:hAnsi="Arial" w:cs="Arial"/>
-          <w:sz w:val="24"/>
-          <w:szCs w:val="24"/>
-        </w:rPr>
-      </w:pPr>
-      <w:r>
-        <w:rPr>
-          <w:rFonts w:ascii="Arial" w:hAnsi="Arial" w:cs="Arial"/>
-          <w:sz w:val="24"/>
-          <w:szCs w:val="24"/>
-        </w:rPr>
-        <w:t>Enviar mensagem;</w:t>
       </w:r>
       <w:bookmarkStart w:id="0" w:name="_GoBack"/>
       <w:bookmarkEnd w:id="0"/>

</xml_diff>